<commit_message>
add the nre reports
</commit_message>
<xml_diff>
--- a/ReporteFacturasCFDI.docx
+++ b/ReporteFacturasCFDI.docx
@@ -110,11 +110,13 @@
               </w:placeholder>
               <w15:dataBinding w:prefixMappings="xmlns:ns0='urn:microsoft-dynamics-nav/reports/HG_ReporteCFDI/50516/' " w:xpath="/ns0:NavWordReportXmlPart[1]/ns0:Company_Information[1]/ns0:Name[1]" w:storeItemID="{8EF8AC63-E5FB-4CC1-8216-28CFD77E3EBC}"/>
             </w:sdtPr>
+            <w:sdtEndPr/>
             <w:sdtContent>
               <w:p>
                 <w:pPr>
                   <w:jc w:val="center"/>
                 </w:pPr>
+                <w:proofErr w:type="spellStart"/>
                 <w:r>
                   <w:rPr>
                     <w:b/>
@@ -122,6 +124,7 @@
                   </w:rPr>
                   <w:t>Name</w:t>
                 </w:r>
+                <w:proofErr w:type="spellEnd"/>
               </w:p>
             </w:sdtContent>
           </w:sdt>
@@ -227,6 +230,7 @@
               </w:placeholder>
               <w15:dataBinding w:prefixMappings="xmlns:ns0='urn:microsoft-dynamics-nav/reports/HG_ReporteCFDI/50516/' " w:xpath="/ns0:NavWordReportXmlPart[1]/ns0:facturas_Timbradas[1]/ns0:Fecha[1]" w:storeItemID="{8EF8AC63-E5FB-4CC1-8216-28CFD77E3EBC}"/>
             </w:sdtPr>
+            <w:sdtEndPr/>
             <w:sdtContent>
               <w:p>
                 <w:pPr>
@@ -264,14 +268,17 @@
               </w:placeholder>
               <w15:dataBinding w:prefixMappings="xmlns:ns0='urn:microsoft-dynamics-nav/reports/HG_ReporteCFDI/50516/' " w:xpath="/ns0:NavWordReportXmlPart[1]/ns0:Company_Information[1]/ns0:Address[1]" w:storeItemID="{8EF8AC63-E5FB-4CC1-8216-28CFD77E3EBC}"/>
             </w:sdtPr>
+            <w:sdtEndPr/>
             <w:sdtContent>
               <w:p>
                 <w:pPr>
                   <w:jc w:val="center"/>
                 </w:pPr>
+                <w:proofErr w:type="spellStart"/>
                 <w:r>
                   <w:t>Address</w:t>
                 </w:r>
+                <w:proofErr w:type="spellEnd"/>
               </w:p>
             </w:sdtContent>
           </w:sdt>
@@ -374,6 +381,7 @@
               </w:placeholder>
               <w15:dataBinding w:prefixMappings="xmlns:ns0='urn:microsoft-dynamics-nav/reports/HG_ReporteCFDI/50516/' " w:xpath="/ns0:NavWordReportXmlPart[1]/ns0:Cliente[1]/ns0:OrderNo[1]" w:storeItemID="{8EF8AC63-E5FB-4CC1-8216-28CFD77E3EBC}"/>
             </w:sdtPr>
+            <w:sdtEndPr/>
             <w:sdtContent>
               <w:p>
                 <w:pPr>
@@ -385,6 +393,7 @@
                     <w:color w:val="FFFFFF" w:themeColor="background1"/>
                   </w:rPr>
                 </w:pPr>
+                <w:proofErr w:type="spellStart"/>
                 <w:r>
                   <w:rPr>
                     <w:b/>
@@ -392,6 +401,7 @@
                   </w:rPr>
                   <w:t>OrderNo</w:t>
                 </w:r>
+                <w:proofErr w:type="spellEnd"/>
               </w:p>
             </w:sdtContent>
           </w:sdt>
@@ -437,10 +447,13 @@
                 </w:placeholder>
                 <w15:dataBinding w:prefixMappings="xmlns:ns0='urn:microsoft-dynamics-nav/reports/HG_ReporteCFDI/50516/' " w:xpath="/ns0:NavWordReportXmlPart[1]/ns0:Company_Information[1]/ns0:RFCEmisor[1]" w:storeItemID="{8EF8AC63-E5FB-4CC1-8216-28CFD77E3EBC}"/>
               </w:sdtPr>
+              <w:sdtEndPr/>
               <w:sdtContent>
+                <w:proofErr w:type="spellStart"/>
                 <w:r>
                   <w:t>RFCEmisor</w:t>
                 </w:r>
+                <w:proofErr w:type="spellEnd"/>
               </w:sdtContent>
             </w:sdt>
             <w:r>
@@ -468,10 +481,13 @@
                 </w:placeholder>
                 <w15:dataBinding w:prefixMappings="xmlns:ns0='urn:microsoft-dynamics-nav/reports/HG_ReporteCFDI/50516/' " w:xpath="/ns0:NavWordReportXmlPart[1]/ns0:Company_Information[1]/ns0:RegimenFiscalEmisor[1]" w:storeItemID="{8EF8AC63-E5FB-4CC1-8216-28CFD77E3EBC}"/>
               </w:sdtPr>
+              <w:sdtEndPr/>
               <w:sdtContent>
+                <w:proofErr w:type="spellStart"/>
                 <w:r>
                   <w:t>RegimenFiscalEmisor</w:t>
                 </w:r>
+                <w:proofErr w:type="spellEnd"/>
               </w:sdtContent>
             </w:sdt>
           </w:p>
@@ -672,6 +688,7 @@
               </w:placeholder>
               <w15:dataBinding w:prefixMappings="xmlns:ns0='urn:microsoft-dynamics-nav/reports/HG_ReporteCFDI/50516/' " w:xpath="/ns0:NavWordReportXmlPart[1]/ns0:Cliente[1]/ns0:BilltoName[1]" w:storeItemID="{8EF8AC63-E5FB-4CC1-8216-28CFD77E3EBC}"/>
             </w:sdtPr>
+            <w:sdtEndPr/>
             <w:sdtContent>
               <w:p>
                 <w:pPr>
@@ -681,6 +698,7 @@
                     <w:szCs w:val="16"/>
                   </w:rPr>
                 </w:pPr>
+                <w:proofErr w:type="spellStart"/>
                 <w:r>
                   <w:rPr>
                     <w:sz w:val="16"/>
@@ -688,6 +706,7 @@
                   </w:rPr>
                   <w:t>BilltoName</w:t>
                 </w:r>
+                <w:proofErr w:type="spellEnd"/>
               </w:p>
             </w:sdtContent>
           </w:sdt>
@@ -722,6 +741,7 @@
               </w:placeholder>
               <w15:dataBinding w:prefixMappings="xmlns:ns0='urn:microsoft-dynamics-nav/reports/HG_ReporteCFDI/50516/' " w:xpath="/ns0:NavWordReportXmlPart[1]/ns0:facturas_Timbradas[1]/ns0:tipoDeComprobante[1]" w:storeItemID="{8EF8AC63-E5FB-4CC1-8216-28CFD77E3EBC}"/>
             </w:sdtPr>
+            <w:sdtEndPr/>
             <w:sdtContent>
               <w:p>
                 <w:pPr>
@@ -731,6 +751,7 @@
                     <w:szCs w:val="16"/>
                   </w:rPr>
                 </w:pPr>
+                <w:proofErr w:type="spellStart"/>
                 <w:r>
                   <w:rPr>
                     <w:sz w:val="16"/>
@@ -738,6 +759,7 @@
                   </w:rPr>
                   <w:t>tipoDeComprobante</w:t>
                 </w:r>
+                <w:proofErr w:type="spellEnd"/>
               </w:p>
             </w:sdtContent>
           </w:sdt>
@@ -791,6 +813,7 @@
               </w:placeholder>
               <w15:dataBinding w:prefixMappings="xmlns:ns0='urn:microsoft-dynamics-nav/reports/HG_ReporteCFDI/50516/' " w:xpath="/ns0:NavWordReportXmlPart[1]/ns0:facturas_Timbradas[1]/ns0:RfcReceptor[1]" w:storeItemID="{8EF8AC63-E5FB-4CC1-8216-28CFD77E3EBC}"/>
             </w:sdtPr>
+            <w:sdtEndPr/>
             <w:sdtContent>
               <w:p>
                 <w:pPr>
@@ -800,6 +823,7 @@
                     <w:szCs w:val="16"/>
                   </w:rPr>
                 </w:pPr>
+                <w:proofErr w:type="spellStart"/>
                 <w:r>
                   <w:rPr>
                     <w:sz w:val="16"/>
@@ -807,6 +831,7 @@
                   </w:rPr>
                   <w:t>RfcReceptor</w:t>
                 </w:r>
+                <w:proofErr w:type="spellEnd"/>
               </w:p>
             </w:sdtContent>
           </w:sdt>
@@ -900,6 +925,7 @@
               </w:placeholder>
               <w15:dataBinding w:prefixMappings="xmlns:ns0='urn:microsoft-dynamics-nav/reports/HG_ReporteCFDI/50516/' " w:xpath="/ns0:NavWordReportXmlPart[1]/ns0:facturas_Timbradas[1]/ns0:UsoCFDI[1]" w:storeItemID="{8EF8AC63-E5FB-4CC1-8216-28CFD77E3EBC}"/>
             </w:sdtPr>
+            <w:sdtEndPr/>
             <w:sdtContent>
               <w:p>
                 <w:pPr>
@@ -909,6 +935,7 @@
                     <w:szCs w:val="16"/>
                   </w:rPr>
                 </w:pPr>
+                <w:proofErr w:type="spellStart"/>
                 <w:r>
                   <w:rPr>
                     <w:sz w:val="16"/>
@@ -916,6 +943,7 @@
                   </w:rPr>
                   <w:t>UsoCFDI</w:t>
                 </w:r>
+                <w:proofErr w:type="spellEnd"/>
               </w:p>
             </w:sdtContent>
           </w:sdt>
@@ -950,6 +978,7 @@
               </w:placeholder>
               <w15:dataBinding w:prefixMappings="xmlns:ns0='urn:microsoft-dynamics-nav/reports/HG_ReporteCFDI/50516/' " w:xpath="/ns0:NavWordReportXmlPart[1]/ns0:facturas_Timbradas[1]/ns0:Metododepago[1]" w:storeItemID="{8EF8AC63-E5FB-4CC1-8216-28CFD77E3EBC}"/>
             </w:sdtPr>
+            <w:sdtEndPr/>
             <w:sdtContent>
               <w:p>
                 <w:pPr>
@@ -959,6 +988,7 @@
                     <w:szCs w:val="16"/>
                   </w:rPr>
                 </w:pPr>
+                <w:proofErr w:type="spellStart"/>
                 <w:r>
                   <w:rPr>
                     <w:sz w:val="16"/>
@@ -966,6 +996,7 @@
                   </w:rPr>
                   <w:t>Metododepago</w:t>
                 </w:r>
+                <w:proofErr w:type="spellEnd"/>
               </w:p>
             </w:sdtContent>
           </w:sdt>
@@ -1114,6 +1145,7 @@
               </w:placeholder>
               <w15:dataBinding w:prefixMappings="xmlns:ns0='urn:microsoft-dynamics-nav/reports/HG_ReporteCFDI/50516/' " w:xpath="/ns0:NavWordReportXmlPart[1]/ns0:facturas_Timbradas[1]/ns0:FormaDePago[1]" w:storeItemID="{8EF8AC63-E5FB-4CC1-8216-28CFD77E3EBC}"/>
             </w:sdtPr>
+            <w:sdtEndPr/>
             <w:sdtContent>
               <w:p>
                 <w:pPr>
@@ -1123,6 +1155,7 @@
                     <w:szCs w:val="16"/>
                   </w:rPr>
                 </w:pPr>
+                <w:proofErr w:type="spellStart"/>
                 <w:r>
                   <w:rPr>
                     <w:sz w:val="16"/>
@@ -1130,6 +1163,7 @@
                   </w:rPr>
                   <w:t>FormaDePago</w:t>
                 </w:r>
+                <w:proofErr w:type="spellEnd"/>
               </w:p>
             </w:sdtContent>
           </w:sdt>
@@ -1249,6 +1283,7 @@
               </w:placeholder>
               <w15:dataBinding w:prefixMappings="xmlns:ns0='urn:microsoft-dynamics-nav/reports/HG_ReporteCFDI/50516/' " w:xpath="/ns0:NavWordReportXmlPart[1]/ns0:facturas_Timbradas[1]/ns0:Folio[1]" w:storeItemID="{8EF8AC63-E5FB-4CC1-8216-28CFD77E3EBC}"/>
             </w:sdtPr>
+            <w:sdtEndPr/>
             <w:sdtContent>
               <w:p>
                 <w:pPr>
@@ -1351,6 +1386,7 @@
               </w:placeholder>
               <w15:dataBinding w:prefixMappings="xmlns:ns0='urn:microsoft-dynamics-nav/reports/HG_ReporteCFDI/50516/' " w:xpath="/ns0:NavWordReportXmlPart[1]/ns0:facturas_Timbradas[1]/ns0:Moneda[1]" w:storeItemID="{8EF8AC63-E5FB-4CC1-8216-28CFD77E3EBC}"/>
             </w:sdtPr>
+            <w:sdtEndPr/>
             <w:sdtContent>
               <w:p>
                 <w:pPr>
@@ -1448,6 +1484,7 @@
               </w:placeholder>
               <w15:dataBinding w:prefixMappings="xmlns:ns0='urn:microsoft-dynamics-nav/reports/HG_ReporteCFDI/50516/' " w:xpath="/ns0:NavWordReportXmlPart[1]/ns0:facturas_Timbradas[1]/ns0:TipoCambio[1]" w:storeItemID="{8EF8AC63-E5FB-4CC1-8216-28CFD77E3EBC}"/>
             </w:sdtPr>
+            <w:sdtEndPr/>
             <w:sdtContent>
               <w:p>
                 <w:pPr>
@@ -1457,6 +1494,7 @@
                     <w:szCs w:val="16"/>
                   </w:rPr>
                 </w:pPr>
+                <w:proofErr w:type="spellStart"/>
                 <w:r>
                   <w:rPr>
                     <w:sz w:val="16"/>
@@ -1464,6 +1502,7 @@
                   </w:rPr>
                   <w:t>TipoCambio</w:t>
                 </w:r>
+                <w:proofErr w:type="spellEnd"/>
               </w:p>
             </w:sdtContent>
           </w:sdt>
@@ -1925,21 +1964,26 @@
       <w:sdt>
         <w:sdtPr>
           <w:rPr>
+            <w:rFonts w:eastAsiaTheme="minorEastAsia"/>
             <w:sz w:val="12"/>
             <w:szCs w:val="12"/>
+            <w:lang w:val="en-US"/>
           </w:rPr>
+          <w:alias w:val="#Nav: /Conceptos"/>
+          <w:tag w:val="#Nav: HG_ReporteCFDI/50516"/>
           <w:id w:val="-489794963"/>
           <w15:dataBinding w:prefixMappings="xmlns:ns0='urn:microsoft-dynamics-nav/reports/HG_ReporteCFDI/50516/'" w:xpath="/ns0:NavWordReportXmlPart[1]/ns0:Conceptos" w:storeItemID="{8EF8AC63-E5FB-4CC1-8216-28CFD77E3EBC}"/>
           <w15:repeatingSection/>
-          <w:alias w:val="#Nav: /Conceptos"/>
-          <w:tag w:val="#Nav: HG_ReporteCFDI/50516"/>
         </w:sdtPr>
+        <w:sdtEndPr/>
         <w:sdtContent>
           <w:sdt>
             <w:sdtPr>
               <w:rPr>
+                <w:rFonts w:eastAsiaTheme="minorEastAsia"/>
                 <w:sz w:val="12"/>
                 <w:szCs w:val="12"/>
+                <w:lang w:val="en-US"/>
               </w:rPr>
               <w:id w:val="-532261241"/>
               <w:placeholder>
@@ -1947,6 +1991,7 @@
               </w:placeholder>
               <w15:repeatingSectionItem/>
             </w:sdtPr>
+            <w:sdtEndPr/>
             <w:sdtContent>
               <w:tr>
                 <w:trPr>
@@ -1956,17 +2001,25 @@
                 <w:sdt>
                   <w:sdtPr>
                     <w:rPr>
+                      <w:rFonts w:eastAsiaTheme="minorEastAsia"/>
                       <w:sz w:val="12"/>
                       <w:szCs w:val="12"/>
+                      <w:lang w:val="en-US"/>
                     </w:rPr>
+                    <w:alias w:val="#Nav: /Conceptos/ClaveProdServ"/>
+                    <w:tag w:val="#Nav: HG_ReporteCFDI/50516"/>
                     <w:id w:val="-1746400626"/>
                     <w:placeholder>
                       <w:docPart w:val="DefaultPlaceholder_-1854013440"/>
                     </w:placeholder>
                     <w15:dataBinding w:prefixMappings="xmlns:ns0='urn:microsoft-dynamics-nav/reports/HG_ReporteCFDI/50516/' " w:xpath="/ns0:NavWordReportXmlPart[1]/ns0:Conceptos[1]/ns0:ClaveProdServ[1]" w:storeItemID="{8EF8AC63-E5FB-4CC1-8216-28CFD77E3EBC}"/>
-                    <w:alias w:val="#Nav: /Conceptos/ClaveProdServ"/>
-                    <w:tag w:val="#Nav: HG_ReporteCFDI/50516"/>
                   </w:sdtPr>
+                  <w:sdtEndPr>
+                    <w:rPr>
+                      <w:rFonts w:eastAsiaTheme="minorHAnsi"/>
+                      <w:lang w:val="es-MX"/>
+                    </w:rPr>
+                  </w:sdtEndPr>
                   <w:sdtContent>
                     <w:tc>
                       <w:tcPr>
@@ -1974,12 +2027,12 @@
                       </w:tcPr>
                       <w:p>
                         <w:pPr>
-                          <w:jc w:val="center"/>
                           <w:rPr>
                             <w:sz w:val="12"/>
                             <w:szCs w:val="12"/>
                           </w:rPr>
                         </w:pPr>
+                        <w:proofErr w:type="spellStart"/>
                         <w:r>
                           <w:rPr>
                             <w:sz w:val="12"/>
@@ -1987,6 +2040,7 @@
                           </w:rPr>
                           <w:t>ClaveProdServ</w:t>
                         </w:r>
+                        <w:proofErr w:type="spellEnd"/>
                       </w:p>
                     </w:tc>
                   </w:sdtContent>
@@ -1997,14 +2051,15 @@
                       <w:sz w:val="12"/>
                       <w:szCs w:val="12"/>
                     </w:rPr>
+                    <w:alias w:val="#Nav: /Conceptos/NoIdentificacion"/>
+                    <w:tag w:val="#Nav: HG_ReporteCFDI/50516"/>
                     <w:id w:val="-244959741"/>
                     <w:placeholder>
                       <w:docPart w:val="DefaultPlaceholder_-1854013440"/>
                     </w:placeholder>
                     <w15:dataBinding w:prefixMappings="xmlns:ns0='urn:microsoft-dynamics-nav/reports/HG_ReporteCFDI/50516/' " w:xpath="/ns0:NavWordReportXmlPart[1]/ns0:Conceptos[1]/ns0:NoIdentificacion[1]" w:storeItemID="{8EF8AC63-E5FB-4CC1-8216-28CFD77E3EBC}"/>
-                    <w:alias w:val="#Nav: /Conceptos/NoIdentificacion"/>
-                    <w:tag w:val="#Nav: HG_ReporteCFDI/50516"/>
                   </w:sdtPr>
+                  <w:sdtEndPr/>
                   <w:sdtContent>
                     <w:tc>
                       <w:tcPr>
@@ -2012,12 +2067,12 @@
                       </w:tcPr>
                       <w:p>
                         <w:pPr>
-                          <w:jc w:val="center"/>
                           <w:rPr>
                             <w:sz w:val="12"/>
                             <w:szCs w:val="12"/>
                           </w:rPr>
                         </w:pPr>
+                        <w:proofErr w:type="spellStart"/>
                         <w:r>
                           <w:rPr>
                             <w:sz w:val="12"/>
@@ -2025,6 +2080,7 @@
                           </w:rPr>
                           <w:t>NoIdentificacion</w:t>
                         </w:r>
+                        <w:proofErr w:type="spellEnd"/>
                       </w:p>
                     </w:tc>
                   </w:sdtContent>
@@ -2035,14 +2091,15 @@
                       <w:sz w:val="12"/>
                       <w:szCs w:val="12"/>
                     </w:rPr>
+                    <w:alias w:val="#Nav: /Conceptos/DescripcionConcepto"/>
+                    <w:tag w:val="#Nav: HG_ReporteCFDI/50516"/>
                     <w:id w:val="319008046"/>
                     <w:placeholder>
                       <w:docPart w:val="DefaultPlaceholder_-1854013440"/>
                     </w:placeholder>
                     <w15:dataBinding w:prefixMappings="xmlns:ns0='urn:microsoft-dynamics-nav/reports/HG_ReporteCFDI/50516/' " w:xpath="/ns0:NavWordReportXmlPart[1]/ns0:Conceptos[1]/ns0:DescripcionConcepto[1]" w:storeItemID="{8EF8AC63-E5FB-4CC1-8216-28CFD77E3EBC}"/>
-                    <w:alias w:val="#Nav: /Conceptos/DescripcionConcepto"/>
-                    <w:tag w:val="#Nav: HG_ReporteCFDI/50516"/>
                   </w:sdtPr>
+                  <w:sdtEndPr/>
                   <w:sdtContent>
                     <w:tc>
                       <w:tcPr>
@@ -2050,12 +2107,12 @@
                       </w:tcPr>
                       <w:p>
                         <w:pPr>
-                          <w:jc w:val="center"/>
                           <w:rPr>
                             <w:sz w:val="12"/>
                             <w:szCs w:val="12"/>
                           </w:rPr>
                         </w:pPr>
+                        <w:proofErr w:type="spellStart"/>
                         <w:r>
                           <w:rPr>
                             <w:sz w:val="12"/>
@@ -2063,6 +2120,7 @@
                           </w:rPr>
                           <w:t>DescripcionConcepto</w:t>
                         </w:r>
+                        <w:proofErr w:type="spellEnd"/>
                       </w:p>
                     </w:tc>
                   </w:sdtContent>
@@ -2073,14 +2131,15 @@
                       <w:sz w:val="12"/>
                       <w:szCs w:val="12"/>
                     </w:rPr>
+                    <w:alias w:val="#Nav: /Conceptos/Cantidad"/>
+                    <w:tag w:val="#Nav: HG_ReporteCFDI/50516"/>
                     <w:id w:val="1419285459"/>
                     <w:placeholder>
                       <w:docPart w:val="DefaultPlaceholder_-1854013440"/>
                     </w:placeholder>
                     <w15:dataBinding w:prefixMappings="xmlns:ns0='urn:microsoft-dynamics-nav/reports/HG_ReporteCFDI/50516/' " w:xpath="/ns0:NavWordReportXmlPart[1]/ns0:Conceptos[1]/ns0:Cantidad[1]" w:storeItemID="{8EF8AC63-E5FB-4CC1-8216-28CFD77E3EBC}"/>
-                    <w:alias w:val="#Nav: /Conceptos/Cantidad"/>
-                    <w:tag w:val="#Nav: HG_ReporteCFDI/50516"/>
                   </w:sdtPr>
+                  <w:sdtEndPr/>
                   <w:sdtContent>
                     <w:tc>
                       <w:tcPr>
@@ -2088,7 +2147,6 @@
                       </w:tcPr>
                       <w:p>
                         <w:pPr>
-                          <w:jc w:val="center"/>
                           <w:rPr>
                             <w:sz w:val="12"/>
                             <w:szCs w:val="12"/>
@@ -2111,14 +2169,15 @@
                       <w:sz w:val="12"/>
                       <w:szCs w:val="12"/>
                     </w:rPr>
+                    <w:alias w:val="#Nav: /Conceptos/ClaveUnidad"/>
+                    <w:tag w:val="#Nav: HG_ReporteCFDI/50516"/>
                     <w:id w:val="64697601"/>
                     <w:placeholder>
                       <w:docPart w:val="DefaultPlaceholder_-1854013440"/>
                     </w:placeholder>
                     <w15:dataBinding w:prefixMappings="xmlns:ns0='urn:microsoft-dynamics-nav/reports/HG_ReporteCFDI/50516/' " w:xpath="/ns0:NavWordReportXmlPart[1]/ns0:Conceptos[1]/ns0:ClaveUnidad[1]" w:storeItemID="{8EF8AC63-E5FB-4CC1-8216-28CFD77E3EBC}"/>
-                    <w:alias w:val="#Nav: /Conceptos/ClaveUnidad"/>
-                    <w:tag w:val="#Nav: HG_ReporteCFDI/50516"/>
                   </w:sdtPr>
+                  <w:sdtEndPr/>
                   <w:sdtContent>
                     <w:tc>
                       <w:tcPr>
@@ -2126,12 +2185,12 @@
                       </w:tcPr>
                       <w:p>
                         <w:pPr>
-                          <w:jc w:val="center"/>
                           <w:rPr>
                             <w:sz w:val="12"/>
                             <w:szCs w:val="12"/>
                           </w:rPr>
                         </w:pPr>
+                        <w:proofErr w:type="spellStart"/>
                         <w:r>
                           <w:rPr>
                             <w:sz w:val="12"/>
@@ -2139,6 +2198,7 @@
                           </w:rPr>
                           <w:t>ClaveUnidad</w:t>
                         </w:r>
+                        <w:proofErr w:type="spellEnd"/>
                       </w:p>
                     </w:tc>
                   </w:sdtContent>
@@ -2149,14 +2209,15 @@
                       <w:sz w:val="12"/>
                       <w:szCs w:val="12"/>
                     </w:rPr>
+                    <w:alias w:val="#Nav: /Conceptos/ValorUnitario"/>
+                    <w:tag w:val="#Nav: HG_ReporteCFDI/50516"/>
                     <w:id w:val="1162193559"/>
                     <w:placeholder>
                       <w:docPart w:val="DefaultPlaceholder_-1854013440"/>
                     </w:placeholder>
                     <w15:dataBinding w:prefixMappings="xmlns:ns0='urn:microsoft-dynamics-nav/reports/HG_ReporteCFDI/50516/' " w:xpath="/ns0:NavWordReportXmlPart[1]/ns0:Conceptos[1]/ns0:ValorUnitario[1]" w:storeItemID="{8EF8AC63-E5FB-4CC1-8216-28CFD77E3EBC}"/>
-                    <w:alias w:val="#Nav: /Conceptos/ValorUnitario"/>
-                    <w:tag w:val="#Nav: HG_ReporteCFDI/50516"/>
                   </w:sdtPr>
+                  <w:sdtEndPr/>
                   <w:sdtContent>
                     <w:tc>
                       <w:tcPr>
@@ -2164,12 +2225,12 @@
                       </w:tcPr>
                       <w:p>
                         <w:pPr>
-                          <w:jc w:val="center"/>
                           <w:rPr>
                             <w:sz w:val="12"/>
                             <w:szCs w:val="12"/>
                           </w:rPr>
                         </w:pPr>
+                        <w:proofErr w:type="spellStart"/>
                         <w:r>
                           <w:rPr>
                             <w:sz w:val="12"/>
@@ -2177,6 +2238,7 @@
                           </w:rPr>
                           <w:t>ValorUnitario</w:t>
                         </w:r>
+                        <w:proofErr w:type="spellEnd"/>
                       </w:p>
                     </w:tc>
                   </w:sdtContent>
@@ -2187,14 +2249,15 @@
                       <w:sz w:val="12"/>
                       <w:szCs w:val="12"/>
                     </w:rPr>
+                    <w:alias w:val="#Nav: /Conceptos/Importe"/>
+                    <w:tag w:val="#Nav: HG_ReporteCFDI/50516"/>
                     <w:id w:val="1979948261"/>
                     <w:placeholder>
                       <w:docPart w:val="DefaultPlaceholder_-1854013440"/>
                     </w:placeholder>
                     <w15:dataBinding w:prefixMappings="xmlns:ns0='urn:microsoft-dynamics-nav/reports/HG_ReporteCFDI/50516/' " w:xpath="/ns0:NavWordReportXmlPart[1]/ns0:Conceptos[1]/ns0:Importe[1]" w:storeItemID="{8EF8AC63-E5FB-4CC1-8216-28CFD77E3EBC}"/>
-                    <w:alias w:val="#Nav: /Conceptos/Importe"/>
-                    <w:tag w:val="#Nav: HG_ReporteCFDI/50516"/>
                   </w:sdtPr>
+                  <w:sdtEndPr/>
                   <w:sdtContent>
                     <w:tc>
                       <w:tcPr>
@@ -2202,7 +2265,6 @@
                       </w:tcPr>
                       <w:p>
                         <w:pPr>
-                          <w:jc w:val="center"/>
                           <w:rPr>
                             <w:sz w:val="12"/>
                             <w:szCs w:val="12"/>
@@ -2225,14 +2287,15 @@
                       <w:sz w:val="12"/>
                       <w:szCs w:val="12"/>
                     </w:rPr>
+                    <w:alias w:val="#Nav: /Conceptos/TasaOCuotaTraslado"/>
+                    <w:tag w:val="#Nav: HG_ReporteCFDI/50516"/>
                     <w:id w:val="-1911692345"/>
                     <w:placeholder>
                       <w:docPart w:val="DefaultPlaceholder_-1854013440"/>
                     </w:placeholder>
                     <w15:dataBinding w:prefixMappings="xmlns:ns0='urn:microsoft-dynamics-nav/reports/HG_ReporteCFDI/50516/' " w:xpath="/ns0:NavWordReportXmlPart[1]/ns0:Conceptos[1]/ns0:TasaOCuotaTraslado[1]" w:storeItemID="{8EF8AC63-E5FB-4CC1-8216-28CFD77E3EBC}"/>
-                    <w:alias w:val="#Nav: /Conceptos/TasaOCuotaTraslado"/>
-                    <w:tag w:val="#Nav: HG_ReporteCFDI/50516"/>
                   </w:sdtPr>
+                  <w:sdtEndPr/>
                   <w:sdtContent>
                     <w:tc>
                       <w:tcPr>
@@ -2240,12 +2303,12 @@
                       </w:tcPr>
                       <w:p>
                         <w:pPr>
-                          <w:jc w:val="center"/>
                           <w:rPr>
                             <w:sz w:val="12"/>
                             <w:szCs w:val="12"/>
                           </w:rPr>
                         </w:pPr>
+                        <w:proofErr w:type="spellStart"/>
                         <w:r>
                           <w:rPr>
                             <w:sz w:val="12"/>
@@ -2253,6 +2316,7 @@
                           </w:rPr>
                           <w:t>TasaOCuotaTraslado</w:t>
                         </w:r>
+                        <w:proofErr w:type="spellEnd"/>
                       </w:p>
                     </w:tc>
                   </w:sdtContent>
@@ -2263,14 +2327,15 @@
                       <w:sz w:val="12"/>
                       <w:szCs w:val="12"/>
                     </w:rPr>
+                    <w:alias w:val="#Nav: /Conceptos/ImpuestoTraslado"/>
+                    <w:tag w:val="#Nav: HG_ReporteCFDI/50516"/>
                     <w:id w:val="587284139"/>
                     <w:placeholder>
                       <w:docPart w:val="DefaultPlaceholder_-1854013440"/>
                     </w:placeholder>
                     <w15:dataBinding w:prefixMappings="xmlns:ns0='urn:microsoft-dynamics-nav/reports/HG_ReporteCFDI/50516/' " w:xpath="/ns0:NavWordReportXmlPart[1]/ns0:Conceptos[1]/ns0:ImpuestoTraslado[1]" w:storeItemID="{8EF8AC63-E5FB-4CC1-8216-28CFD77E3EBC}"/>
-                    <w:alias w:val="#Nav: /Conceptos/ImpuestoTraslado"/>
-                    <w:tag w:val="#Nav: HG_ReporteCFDI/50516"/>
                   </w:sdtPr>
+                  <w:sdtEndPr/>
                   <w:sdtContent>
                     <w:tc>
                       <w:tcPr>
@@ -2278,12 +2343,12 @@
                       </w:tcPr>
                       <w:p>
                         <w:pPr>
-                          <w:jc w:val="center"/>
                           <w:rPr>
                             <w:sz w:val="12"/>
                             <w:szCs w:val="12"/>
                           </w:rPr>
                         </w:pPr>
+                        <w:proofErr w:type="spellStart"/>
                         <w:r>
                           <w:rPr>
                             <w:sz w:val="12"/>
@@ -2291,6 +2356,7 @@
                           </w:rPr>
                           <w:t>ImpuestoTraslado</w:t>
                         </w:r>
+                        <w:proofErr w:type="spellEnd"/>
                       </w:p>
                     </w:tc>
                   </w:sdtContent>
@@ -2301,14 +2367,15 @@
                       <w:sz w:val="12"/>
                       <w:szCs w:val="12"/>
                     </w:rPr>
+                    <w:alias w:val="#Nav: /Conceptos/BaseTraslado"/>
+                    <w:tag w:val="#Nav: HG_ReporteCFDI/50516"/>
                     <w:id w:val="456061447"/>
                     <w:placeholder>
                       <w:docPart w:val="DefaultPlaceholder_-1854013440"/>
                     </w:placeholder>
                     <w15:dataBinding w:prefixMappings="xmlns:ns0='urn:microsoft-dynamics-nav/reports/HG_ReporteCFDI/50516/' " w:xpath="/ns0:NavWordReportXmlPart[1]/ns0:Conceptos[1]/ns0:BaseTraslado[1]" w:storeItemID="{8EF8AC63-E5FB-4CC1-8216-28CFD77E3EBC}"/>
-                    <w:alias w:val="#Nav: /Conceptos/BaseTraslado"/>
-                    <w:tag w:val="#Nav: HG_ReporteCFDI/50516"/>
                   </w:sdtPr>
+                  <w:sdtEndPr/>
                   <w:sdtContent>
                     <w:tc>
                       <w:tcPr>
@@ -2316,12 +2383,12 @@
                       </w:tcPr>
                       <w:p>
                         <w:pPr>
-                          <w:jc w:val="center"/>
                           <w:rPr>
                             <w:sz w:val="12"/>
                             <w:szCs w:val="12"/>
                           </w:rPr>
                         </w:pPr>
+                        <w:proofErr w:type="spellStart"/>
                         <w:r>
                           <w:rPr>
                             <w:sz w:val="12"/>
@@ -2329,6 +2396,7 @@
                           </w:rPr>
                           <w:t>BaseTraslado</w:t>
                         </w:r>
+                        <w:proofErr w:type="spellEnd"/>
                       </w:p>
                     </w:tc>
                   </w:sdtContent>
@@ -2360,14 +2428,15 @@
                       <w:sz w:val="12"/>
                       <w:szCs w:val="12"/>
                     </w:rPr>
+                    <w:alias w:val="#Nav: /Conceptos/TipoFactor"/>
+                    <w:tag w:val="#Nav: HG_ReporteCFDI/50516"/>
                     <w:id w:val="2045012035"/>
                     <w:placeholder>
                       <w:docPart w:val="DefaultPlaceholder_-1854013440"/>
                     </w:placeholder>
                     <w15:dataBinding w:prefixMappings="xmlns:ns0='urn:microsoft-dynamics-nav/reports/HG_ReporteCFDI/50516/' " w:xpath="/ns0:NavWordReportXmlPart[1]/ns0:Conceptos[1]/ns0:TipoFactor[1]" w:storeItemID="{8EF8AC63-E5FB-4CC1-8216-28CFD77E3EBC}"/>
-                    <w:alias w:val="#Nav: /Conceptos/TipoFactor"/>
-                    <w:tag w:val="#Nav: HG_ReporteCFDI/50516"/>
                   </w:sdtPr>
+                  <w:sdtEndPr/>
                   <w:sdtContent>
                     <w:tc>
                       <w:tcPr>
@@ -2375,12 +2444,12 @@
                       </w:tcPr>
                       <w:p>
                         <w:pPr>
-                          <w:jc w:val="center"/>
                           <w:rPr>
                             <w:sz w:val="12"/>
                             <w:szCs w:val="12"/>
                           </w:rPr>
                         </w:pPr>
+                        <w:proofErr w:type="spellStart"/>
                         <w:r>
                           <w:rPr>
                             <w:sz w:val="12"/>
@@ -2388,6 +2457,7 @@
                           </w:rPr>
                           <w:t>TipoFactor</w:t>
                         </w:r>
+                        <w:proofErr w:type="spellEnd"/>
                       </w:p>
                     </w:tc>
                   </w:sdtContent>
@@ -2398,14 +2468,15 @@
                       <w:sz w:val="12"/>
                       <w:szCs w:val="12"/>
                     </w:rPr>
+                    <w:alias w:val="#Nav: /Conceptos/ImporteTraslado"/>
+                    <w:tag w:val="#Nav: HG_ReporteCFDI/50516"/>
                     <w:id w:val="988207848"/>
                     <w:placeholder>
                       <w:docPart w:val="DefaultPlaceholder_-1854013440"/>
                     </w:placeholder>
                     <w15:dataBinding w:prefixMappings="xmlns:ns0='urn:microsoft-dynamics-nav/reports/HG_ReporteCFDI/50516/' " w:xpath="/ns0:NavWordReportXmlPart[1]/ns0:Conceptos[1]/ns0:ImporteTraslado[1]" w:storeItemID="{8EF8AC63-E5FB-4CC1-8216-28CFD77E3EBC}"/>
-                    <w:alias w:val="#Nav: /Conceptos/ImporteTraslado"/>
-                    <w:tag w:val="#Nav: HG_ReporteCFDI/50516"/>
                   </w:sdtPr>
+                  <w:sdtEndPr/>
                   <w:sdtContent>
                     <w:tc>
                       <w:tcPr>
@@ -2413,12 +2484,12 @@
                       </w:tcPr>
                       <w:p>
                         <w:pPr>
-                          <w:jc w:val="center"/>
                           <w:rPr>
                             <w:sz w:val="12"/>
                             <w:szCs w:val="12"/>
                           </w:rPr>
                         </w:pPr>
+                        <w:proofErr w:type="spellStart"/>
                         <w:r>
                           <w:rPr>
                             <w:sz w:val="12"/>
@@ -2426,6 +2497,7 @@
                           </w:rPr>
                           <w:t>ImporteTraslado</w:t>
                         </w:r>
+                        <w:proofErr w:type="spellEnd"/>
                       </w:p>
                     </w:tc>
                   </w:sdtContent>
@@ -2521,15 +2593,16 @@
       <w:sdt>
         <w:sdtPr>
           <w:rPr>
+            <w:rFonts w:eastAsiaTheme="minorEastAsia"/>
             <w:sz w:val="16"/>
             <w:szCs w:val="16"/>
             <w:lang w:val="en-US"/>
           </w:rPr>
+          <w:alias w:val="#Nav: /PedimentosTable"/>
+          <w:tag w:val="#Nav: HG_ReporteCFDI/50516"/>
           <w:id w:val="1008714498"/>
           <w15:dataBinding w:prefixMappings="xmlns:ns0='urn:microsoft-dynamics-nav/reports/HG_ReporteCFDI/50516/'" w:xpath="/ns0:NavWordReportXmlPart[1]/ns0:PedimentosTable" w:storeItemID="{8EF8AC63-E5FB-4CC1-8216-28CFD77E3EBC}"/>
           <w15:repeatingSection/>
-          <w:alias w:val="#Nav: /PedimentosTable"/>
-          <w:tag w:val="#Nav: HG_ReporteCFDI/50516"/>
         </w:sdtPr>
         <w:sdtEndPr>
           <w:rPr>
@@ -2540,6 +2613,7 @@
           <w:sdt>
             <w:sdtPr>
               <w:rPr>
+                <w:rFonts w:eastAsiaTheme="minorEastAsia"/>
                 <w:sz w:val="16"/>
                 <w:szCs w:val="16"/>
                 <w:lang w:val="en-US"/>
@@ -2566,33 +2640,33 @@
                       <w:rPr>
                         <w:sz w:val="16"/>
                         <w:szCs w:val="16"/>
-                        <w:lang w:val="en-US"/>
                       </w:rPr>
+                      <w:alias w:val="#Nav: /PedimentosTable/FechaDate"/>
+                      <w:tag w:val="#Nav: HG_ReporteCFDI/50516"/>
                       <w:id w:val="-697855681"/>
                       <w:placeholder>
                         <w:docPart w:val="DefaultPlaceholder_-1854013440"/>
                       </w:placeholder>
                       <w15:dataBinding w:prefixMappings="xmlns:ns0='urn:microsoft-dynamics-nav/reports/HG_ReporteCFDI/50516/' " w:xpath="/ns0:NavWordReportXmlPart[1]/ns0:PedimentosTable[1]/ns0:FechaDate[1]" w:storeItemID="{8EF8AC63-E5FB-4CC1-8216-28CFD77E3EBC}"/>
-                      <w:alias w:val="#Nav: /PedimentosTable/FechaDate"/>
-                      <w:tag w:val="#Nav: HG_ReporteCFDI/50516"/>
                     </w:sdtPr>
+                    <w:sdtEndPr/>
                     <w:sdtContent>
                       <w:p>
                         <w:pPr>
-                          <w:jc w:val="center"/>
                           <w:rPr>
                             <w:sz w:val="16"/>
                             <w:szCs w:val="16"/>
                           </w:rPr>
                         </w:pPr>
+                        <w:proofErr w:type="spellStart"/>
                         <w:r>
                           <w:rPr>
                             <w:sz w:val="16"/>
                             <w:szCs w:val="16"/>
-                            <w:lang w:val="en-US"/>
                           </w:rPr>
                           <w:t>FechaDate</w:t>
                         </w:r>
+                        <w:proofErr w:type="spellEnd"/>
                       </w:p>
                     </w:sdtContent>
                   </w:sdt>
@@ -2607,18 +2681,18 @@
                         <w:sz w:val="16"/>
                         <w:szCs w:val="16"/>
                       </w:rPr>
+                      <w:alias w:val="#Nav: /PedimentosTable/Pedimento"/>
+                      <w:tag w:val="#Nav: HG_ReporteCFDI/50516"/>
                       <w:id w:val="2064514433"/>
                       <w:placeholder>
                         <w:docPart w:val="DefaultPlaceholder_-1854013440"/>
                       </w:placeholder>
                       <w15:dataBinding w:prefixMappings="xmlns:ns0='urn:microsoft-dynamics-nav/reports/HG_ReporteCFDI/50516/' " w:xpath="/ns0:NavWordReportXmlPart[1]/ns0:PedimentosTable[1]/ns0:Pedimento[1]" w:storeItemID="{8EF8AC63-E5FB-4CC1-8216-28CFD77E3EBC}"/>
-                      <w:alias w:val="#Nav: /PedimentosTable/Pedimento"/>
-                      <w:tag w:val="#Nav: HG_ReporteCFDI/50516"/>
                     </w:sdtPr>
+                    <w:sdtEndPr/>
                     <w:sdtContent>
                       <w:p>
                         <w:pPr>
-                          <w:jc w:val="center"/>
                           <w:rPr>
                             <w:sz w:val="16"/>
                             <w:szCs w:val="16"/>
@@ -2756,7 +2830,9 @@
                 </w:placeholder>
                 <w15:dataBinding w:prefixMappings="xmlns:ns0='urn:microsoft-dynamics-nav/reports/HG_ReporteCFDI/50516/' " w:xpath="/ns0:NavWordReportXmlPart[1]/ns0:facturas_Timbradas[1]/ns0:Tiporelacion[1]" w:storeItemID="{8EF8AC63-E5FB-4CC1-8216-28CFD77E3EBC}"/>
               </w:sdtPr>
+              <w:sdtEndPr/>
               <w:sdtContent>
+                <w:proofErr w:type="spellStart"/>
                 <w:r>
                   <w:rPr>
                     <w:sz w:val="16"/>
@@ -2764,6 +2840,7 @@
                   </w:rPr>
                   <w:t>Tiporelacion</w:t>
                 </w:r>
+                <w:proofErr w:type="spellEnd"/>
               </w:sdtContent>
             </w:sdt>
           </w:p>
@@ -2804,7 +2881,9 @@
                 </w:placeholder>
                 <w15:dataBinding w:prefixMappings="xmlns:ns0='urn:microsoft-dynamics-nav/reports/HG_ReporteCFDI/50516/' " w:xpath="/ns0:NavWordReportXmlPart[1]/ns0:facturas_Timbradas[1]/ns0:UUIDRelacionado[1]" w:storeItemID="{8EF8AC63-E5FB-4CC1-8216-28CFD77E3EBC}"/>
               </w:sdtPr>
+              <w:sdtEndPr/>
               <w:sdtContent>
+                <w:proofErr w:type="spellStart"/>
                 <w:r>
                   <w:rPr>
                     <w:sz w:val="16"/>
@@ -2812,6 +2891,7 @@
                   </w:rPr>
                   <w:t>UUIDRelacionado</w:t>
                 </w:r>
+                <w:proofErr w:type="spellEnd"/>
               </w:sdtContent>
             </w:sdt>
           </w:p>
@@ -2915,6 +2995,7 @@
               </w:placeholder>
               <w15:dataBinding w:prefixMappings="xmlns:ns0='urn:microsoft-dynamics-nav/reports/HG_ReporteCFDI/50516/' " w:xpath="/ns0:NavWordReportXmlPart[1]/ns0:facturas_Timbradas[1]/ns0:Subtotal[1]" w:storeItemID="{8EF8AC63-E5FB-4CC1-8216-28CFD77E3EBC}"/>
             </w:sdtPr>
+            <w:sdtEndPr/>
             <w:sdtContent>
               <w:p>
                 <w:pPr>
@@ -3038,6 +3119,7 @@
               </w:placeholder>
               <w15:dataBinding w:prefixMappings="xmlns:ns0='urn:microsoft-dynamics-nav/reports/HG_ReporteCFDI/50516/' " w:xpath="/ns0:NavWordReportXmlPart[1]/ns0:facturas_Timbradas[1]/ns0:DescuentoTotal[1]" w:storeItemID="{8EF8AC63-E5FB-4CC1-8216-28CFD77E3EBC}"/>
             </w:sdtPr>
+            <w:sdtEndPr/>
             <w:sdtContent>
               <w:p>
                 <w:pPr>
@@ -3048,6 +3130,7 @@
                     <w:lang w:val="en-US"/>
                   </w:rPr>
                 </w:pPr>
+                <w:proofErr w:type="spellStart"/>
                 <w:r>
                   <w:rPr>
                     <w:sz w:val="16"/>
@@ -3056,6 +3139,7 @@
                   </w:rPr>
                   <w:t>DescuentoTotal</w:t>
                 </w:r>
+                <w:proofErr w:type="spellEnd"/>
               </w:p>
             </w:sdtContent>
           </w:sdt>
@@ -3159,6 +3243,7 @@
               </w:placeholder>
               <w15:dataBinding w:prefixMappings="xmlns:ns0='urn:microsoft-dynamics-nav/reports/HG_ReporteCFDI/50516/' " w:xpath="/ns0:NavWordReportXmlPart[1]/ns0:facturas_Timbradas[1]/ns0:IVA[1]" w:storeItemID="{8EF8AC63-E5FB-4CC1-8216-28CFD77E3EBC}"/>
             </w:sdtPr>
+            <w:sdtEndPr/>
             <w:sdtContent>
               <w:p>
                 <w:pPr>
@@ -3277,6 +3362,7 @@
               </w:placeholder>
               <w15:dataBinding w:prefixMappings="xmlns:ns0='urn:microsoft-dynamics-nav/reports/HG_ReporteCFDI/50516/' " w:xpath="/ns0:NavWordReportXmlPart[1]/ns0:facturas_Timbradas[1]/ns0:Total[1]" w:storeItemID="{8EF8AC63-E5FB-4CC1-8216-28CFD77E3EBC}"/>
             </w:sdtPr>
+            <w:sdtEndPr/>
             <w:sdtContent>
               <w:p>
                 <w:pPr>
@@ -3391,6 +3477,7 @@
               </w:placeholder>
               <w15:dataBinding w:prefixMappings="xmlns:ns0='urn:microsoft-dynamics-nav/reports/HG_ReporteCFDI/50516/' " w:xpath="/ns0:NavWordReportXmlPart[1]/ns0:facturas_Timbradas[1]/ns0:CantidadLetra[1]" w:storeItemID="{8EF8AC63-E5FB-4CC1-8216-28CFD77E3EBC}"/>
             </w:sdtPr>
+            <w:sdtEndPr/>
             <w:sdtContent>
               <w:p>
                 <w:pPr>
@@ -3400,6 +3487,7 @@
                     <w:szCs w:val="16"/>
                   </w:rPr>
                 </w:pPr>
+                <w:proofErr w:type="spellStart"/>
                 <w:r>
                   <w:rPr>
                     <w:sz w:val="16"/>
@@ -3407,6 +3495,7 @@
                   </w:rPr>
                   <w:t>CantidadLetra</w:t>
                 </w:r>
+                <w:proofErr w:type="spellEnd"/>
               </w:p>
             </w:sdtContent>
           </w:sdt>
@@ -3513,6 +3602,7 @@
           <w:tcPr>
             <w:tcW w:w="11501" w:type="dxa"/>
             <w:gridSpan w:val="5"/>
+            <w:shd w:val="clear" w:color="auto" w:fill="F9A141"/>
           </w:tcPr>
           <w:sdt>
             <w:sdtPr>
@@ -3526,17 +3616,17 @@
               </w:placeholder>
               <w15:dataBinding w:prefixMappings="xmlns:ns0='urn:microsoft-dynamics-nav/reports/HG_ReporteCFDI/50516/' " w:xpath="/ns0:NavWordReportXmlPart[1]/ns0:facturas_Timbradas[1]/ns0:SelloDigitalCFD[1]" w:storeItemID="{8EF8AC63-E5FB-4CC1-8216-28CFD77E3EBC}"/>
             </w:sdtPr>
+            <w:sdtEndPr/>
             <w:sdtContent>
               <w:p>
                 <w:pPr>
                   <w:pStyle w:val="Header"/>
-                  <w:jc w:val="both"/>
                   <w:rPr>
-                    <w:b/>
-                    <w:bCs/>
-                    <w:color w:val="FFFFFF" w:themeColor="background1"/>
+                    <w:sz w:val="16"/>
+                    <w:szCs w:val="16"/>
                   </w:rPr>
                 </w:pPr>
+                <w:proofErr w:type="spellStart"/>
                 <w:r>
                   <w:rPr>
                     <w:sz w:val="12"/>
@@ -3544,40 +3634,30 @@
                   </w:rPr>
                   <w:t>SelloDigitalCFD</w:t>
                 </w:r>
+                <w:r>
+                  <w:rPr>
+                    <w:b/>
+                    <w:bCs/>
+                    <w:color w:val="FFFFFF" w:themeColor="background1"/>
+                    <w:sz w:val="16"/>
+                    <w:szCs w:val="16"/>
+                  </w:rPr>
+                  <w:t>Sello</w:t>
+                </w:r>
+                <w:proofErr w:type="spellEnd"/>
+                <w:r>
+                  <w:rPr>
+                    <w:b/>
+                    <w:bCs/>
+                    <w:color w:val="FFFFFF" w:themeColor="background1"/>
+                    <w:sz w:val="16"/>
+                    <w:szCs w:val="16"/>
+                  </w:rPr>
+                  <w:t xml:space="preserve"> digital del SAT</w:t>
+                </w:r>
               </w:p>
             </w:sdtContent>
           </w:sdt>
-        </w:tc>
-      </w:tr>
-      <w:tr>
-        <w:trPr>
-          <w:trHeight w:val="218"/>
-        </w:trPr>
-        <w:tc>
-          <w:tcPr>
-            <w:tcW w:w="11501" w:type="dxa"/>
-            <w:gridSpan w:val="5"/>
-            <w:shd w:val="clear" w:color="auto" w:fill="F9A141"/>
-          </w:tcPr>
-          <w:p>
-            <w:pPr>
-              <w:pStyle w:val="Header"/>
-              <w:rPr>
-                <w:sz w:val="16"/>
-                <w:szCs w:val="16"/>
-              </w:rPr>
-            </w:pPr>
-            <w:r>
-              <w:rPr>
-                <w:b/>
-                <w:bCs/>
-                <w:color w:val="FFFFFF" w:themeColor="background1"/>
-                <w:sz w:val="16"/>
-                <w:szCs w:val="16"/>
-              </w:rPr>
-              <w:t>Sello digital del SAT</w:t>
-            </w:r>
-          </w:p>
         </w:tc>
       </w:tr>
       <w:tr>
@@ -3601,12 +3681,14 @@
               </w:placeholder>
               <w15:dataBinding w:prefixMappings="xmlns:ns0='urn:microsoft-dynamics-nav/reports/HG_ReporteCFDI/50516/' " w:xpath="/ns0:NavWordReportXmlPart[1]/ns0:facturas_Timbradas[1]/ns0:SelloSAT[1]" w:storeItemID="{8EF8AC63-E5FB-4CC1-8216-28CFD77E3EBC}"/>
             </w:sdtPr>
+            <w:sdtEndPr/>
             <w:sdtContent>
               <w:p>
                 <w:pPr>
                   <w:pStyle w:val="Header"/>
                   <w:jc w:val="both"/>
                 </w:pPr>
+                <w:proofErr w:type="spellStart"/>
                 <w:r>
                   <w:rPr>
                     <w:sz w:val="12"/>
@@ -3614,6 +3696,7 @@
                   </w:rPr>
                   <w:t>SelloSAT</w:t>
                 </w:r>
+                <w:proofErr w:type="spellEnd"/>
               </w:p>
             </w:sdtContent>
           </w:sdt>
@@ -3628,12 +3711,13 @@
             <w:rPr>
               <w:noProof/>
             </w:rPr>
+            <w:alias w:val="#Nav: /facturas_Timbradas/temp"/>
+            <w:tag w:val="#Nav: HG_ReporteCFDI/50516"/>
             <w:id w:val="2107925599"/>
             <w:dataBinding w:prefixMappings="xmlns:ns0='urn:microsoft-dynamics-nav/reports/HG_ReporteCFDI/50516/'" w:xpath="/ns0:NavWordReportXmlPart[1]/ns0:facturas_Timbradas[1]/ns0:temp[1]" w:storeItemID="{8EF8AC63-E5FB-4CC1-8216-28CFD77E3EBC}"/>
             <w:picture/>
-            <w:alias w:val="#Nav: /facturas_Timbradas/temp"/>
-            <w:tag w:val="#Nav: HG_ReporteCFDI/50516"/>
           </w:sdtPr>
+          <w:sdtEndPr/>
           <w:sdtContent>
             <w:tc>
               <w:tcPr>
@@ -3772,6 +3856,7 @@
               </w:placeholder>
               <w15:dataBinding w:prefixMappings="xmlns:ns0='urn:microsoft-dynamics-nav/reports/HG_ReporteCFDI/50516/' " w:xpath="/ns0:NavWordReportXmlPart[1]/ns0:facturas_Timbradas[1]/ns0:CertificadoCadena[1]" w:storeItemID="{8EF8AC63-E5FB-4CC1-8216-28CFD77E3EBC}"/>
             </w:sdtPr>
+            <w:sdtEndPr/>
             <w:sdtContent>
               <w:p>
                 <w:pPr>
@@ -3782,6 +3867,7 @@
                     <w:szCs w:val="12"/>
                   </w:rPr>
                 </w:pPr>
+                <w:proofErr w:type="spellStart"/>
                 <w:r>
                   <w:rPr>
                     <w:sz w:val="12"/>
@@ -3789,6 +3875,7 @@
                   </w:rPr>
                   <w:t>CertificadoCadena</w:t>
                 </w:r>
+                <w:proofErr w:type="spellEnd"/>
               </w:p>
             </w:sdtContent>
           </w:sdt>
@@ -3862,6 +3949,7 @@
               </w:placeholder>
               <w15:dataBinding w:prefixMappings="xmlns:ns0='urn:microsoft-dynamics-nav/reports/HG_ReporteCFDI/50516/' " w:xpath="/ns0:NavWordReportXmlPart[1]/ns0:facturas_Timbradas[1]/ns0:FechaTimbrado[1]" w:storeItemID="{8EF8AC63-E5FB-4CC1-8216-28CFD77E3EBC}"/>
             </w:sdtPr>
+            <w:sdtEndPr/>
             <w:sdtContent>
               <w:p>
                 <w:pPr>
@@ -3872,6 +3960,7 @@
                     <w:szCs w:val="12"/>
                   </w:rPr>
                 </w:pPr>
+                <w:proofErr w:type="spellStart"/>
                 <w:r>
                   <w:rPr>
                     <w:sz w:val="12"/>
@@ -3879,6 +3968,7 @@
                   </w:rPr>
                   <w:t>FechaTimbrado</w:t>
                 </w:r>
+                <w:proofErr w:type="spellEnd"/>
               </w:p>
             </w:sdtContent>
           </w:sdt>
@@ -3927,6 +4017,7 @@
               </w:placeholder>
               <w15:dataBinding w:prefixMappings="xmlns:ns0='urn:microsoft-dynamics-nav/reports/HG_ReporteCFDI/50516/' " w:xpath="/ns0:NavWordReportXmlPart[1]/ns0:facturas_Timbradas[1]/ns0:UUID[1]" w:storeItemID="{8EF8AC63-E5FB-4CC1-8216-28CFD77E3EBC}"/>
             </w:sdtPr>
+            <w:sdtEndPr/>
             <w:sdtContent>
               <w:p>
                 <w:pPr>
@@ -4017,6 +4108,7 @@
               </w:placeholder>
               <w15:dataBinding w:prefixMappings="xmlns:ns0='urn:microsoft-dynamics-nav/reports/HG_ReporteCFDI/50516/' " w:xpath="/ns0:NavWordReportXmlPart[1]/ns0:facturas_Timbradas[1]/ns0:NoCertificadoSAT[1]" w:storeItemID="{8EF8AC63-E5FB-4CC1-8216-28CFD77E3EBC}"/>
             </w:sdtPr>
+            <w:sdtEndPr/>
             <w:sdtContent>
               <w:p>
                 <w:pPr>
@@ -4027,6 +4119,7 @@
                     <w:szCs w:val="12"/>
                   </w:rPr>
                 </w:pPr>
+                <w:proofErr w:type="spellStart"/>
                 <w:r>
                   <w:rPr>
                     <w:sz w:val="12"/>
@@ -4034,6 +4127,7 @@
                   </w:rPr>
                   <w:t>NoCertificadoSAT</w:t>
                 </w:r>
+                <w:proofErr w:type="spellEnd"/>
               </w:p>
             </w:sdtContent>
           </w:sdt>
@@ -4053,6 +4147,7 @@
                 <w:szCs w:val="16"/>
               </w:rPr>
             </w:pPr>
+            <w:proofErr w:type="spellStart"/>
             <w:r>
               <w:rPr>
                 <w:b/>
@@ -4061,7 +4156,18 @@
                 <w:sz w:val="16"/>
                 <w:szCs w:val="16"/>
               </w:rPr>
-              <w:t>Rfc del proveedor de certificación:</w:t>
+              <w:t>Rfc</w:t>
+            </w:r>
+            <w:proofErr w:type="spellEnd"/>
+            <w:r>
+              <w:rPr>
+                <w:b/>
+                <w:bCs/>
+                <w:color w:val="FFFFFF" w:themeColor="background1"/>
+                <w:sz w:val="16"/>
+                <w:szCs w:val="16"/>
+              </w:rPr>
+              <w:t xml:space="preserve"> del proveedor de certificación:</w:t>
             </w:r>
           </w:p>
         </w:tc>
@@ -4082,6 +4188,7 @@
               </w:placeholder>
               <w15:dataBinding w:prefixMappings="xmlns:ns0='urn:microsoft-dynamics-nav/reports/HG_ReporteCFDI/50516/' " w:xpath="/ns0:NavWordReportXmlPart[1]/ns0:facturas_Timbradas[1]/ns0:RFCprovedor[1]" w:storeItemID="{8EF8AC63-E5FB-4CC1-8216-28CFD77E3EBC}"/>
             </w:sdtPr>
+            <w:sdtEndPr/>
             <w:sdtContent>
               <w:p>
                 <w:pPr>
@@ -4092,6 +4199,7 @@
                     <w:szCs w:val="12"/>
                   </w:rPr>
                 </w:pPr>
+                <w:proofErr w:type="spellStart"/>
                 <w:r>
                   <w:rPr>
                     <w:sz w:val="12"/>
@@ -4099,6 +4207,7 @@
                   </w:rPr>
                   <w:t>RFCprovedor</w:t>
                 </w:r>
+                <w:proofErr w:type="spellEnd"/>
               </w:p>
             </w:sdtContent>
           </w:sdt>
@@ -4172,6 +4281,7 @@
               </w:placeholder>
               <w15:dataBinding w:prefixMappings="xmlns:ns0='urn:microsoft-dynamics-nav/reports/HG_ReporteCFDI/50516/' " w:xpath="/ns0:NavWordReportXmlPart[1]/ns0:facturas_Timbradas[1]/ns0:NoCertificado[1]" w:storeItemID="{8EF8AC63-E5FB-4CC1-8216-28CFD77E3EBC}"/>
             </w:sdtPr>
+            <w:sdtEndPr/>
             <w:sdtContent>
               <w:p>
                 <w:pPr>
@@ -4182,6 +4292,7 @@
                     <w:szCs w:val="12"/>
                   </w:rPr>
                 </w:pPr>
+                <w:proofErr w:type="spellStart"/>
                 <w:r>
                   <w:rPr>
                     <w:sz w:val="12"/>
@@ -4189,6 +4300,7 @@
                   </w:rPr>
                   <w:t>NoCertificado</w:t>
                 </w:r>
+                <w:proofErr w:type="spellEnd"/>
               </w:p>
             </w:sdtContent>
           </w:sdt>
@@ -5232,6 +5344,7 @@
     <w:rsid w:val="0061347A"/>
     <w:rsid w:val="006F4D2C"/>
     <w:rsid w:val="00AE4753"/>
+    <w:rsid w:val="00BD673E"/>
     <w:rsid w:val="00D453BD"/>
     <w:rsid w:val="00FE289C"/>
   </w:rsids>
@@ -6001,191 +6114,211 @@
 </a:theme>
 </file>
 
-<file path=customXml/item1.xml><?xml version="1.0" encoding="utf-8"?>
+<file path=customXml/item1.xml>��< ? x m l   v e r s i o n = " 1 . 0 "   e n c o d i n g = " u t f - 1 6 " ? > < N a v W o r d R e p o r t X m l P a r t   x m l n s = " u r n : m i c r o s o f t - d y n a m i c s - n a v / r e p o r t s / H G _ R e p o r t e C F D I / 5 0 5 1 6 / " > + 
+     < t e m p o r a l > + 
+         < g e t R e c > g e t R e c < / g e t R e c > + 
+     < / t e m p o r a l > + 
+     < f a c t u r a s _ T i m b r a d a s > + 
+         < C a n t i d a d L e t r a > C a n t i d a d L e t r a < / C a n t i d a d L e t r a > + 
+         < C e r t i f i c a d o C a d e n a > C e r t i f i c a d o C a d e n a < / C e r t i f i c a d o C a d e n a > + 
+         < D e s c r i p c i o n > D e s c r i p c i o n < / D e s c r i p c i o n > + 
+         < D e s c u e n t o T o t a l > D e s c u e n t o T o t a l < / D e s c u e n t o T o t a l > + 
+         < F e c h a > F e c h a < / F e c h a > + 
+         < F e c h a T i m b r a d o > F e c h a T i m b r a d o < / F e c h a T i m b r a d o > + 
+         < F o l i o > F o l i o < / F o l i o > + 
+         < F o r m a D e P a g o > F o r m a D e P a g o < / F o r m a D e P a g o > + 
+         < i d > i d < / i d > + 
+         < I V A > I V A < / I V A > + 
+         < L u g a r d e e x p e d i c i n > L u g a r d e e x p e d i c i n < / L u g a r d e e x p e d i c i n > + 
+         < M e t o d o d e p a g o > M e t o d o d e p a g o < / M e t o d o d e p a g o > + 
+         < M o n e d a > M o n e d a < / M o n e d a > + 
+         < N o C e r t i f i c a d o > N o C e r t i f i c a d o < / N o C e r t i f i c a d o > + 
+         < N o C e r t i f i c a d o S A T > N o C e r t i f i c a d o S A T < / N o C e r t i f i c a d o S A T > + 
+         < N o m b r e > N o m b r e < / N o m b r e > + 
+         < N o m b r e R e c e p t o r > N o m b r e R e c e p t o r < / N o m b r e R e c e p t o r > + 
+         < Q R S t r i n g > Q R S t r i n g < / Q R S t r i n g > + 
+         < R e g i m e n F i s c a l > R e g i m e n F i s c a l < / R e g i m e n F i s c a l > + 
+         < R F C > R F C < / R F C > + 
+         < R F C p r o v e d o r > R F C p r o v e d o r < / R F C p r o v e d o r > + 
+         < R f c R e c e p t o r > R f c R e c e p t o r < / R f c R e c e p t o r > + 
+         < S e l l o D i g i t a l C F D > S e l l o D i g i t a l C F D < / S e l l o D i g i t a l C F D > + 
+         < S e l l o S A T > S e l l o S A T < / S e l l o S A T > + 
+         < S u b t o t a l > S u b t o t a l < / S u b t o t a l > + 
+         < t e m p > t e m p < / t e m p > + 
+         < T i p o C a m b i o > T i p o C a m b i o < / T i p o C a m b i o > + 
+         < t i p o D e C o m p r o b a n t e > t i p o D e C o m p r o b a n t e < / t i p o D e C o m p r o b a n t e > + 
+         < T i p o r e l a c i o n > T i p o r e l a c i o n < / T i p o r e l a c i o n > + 
+         < T o t a l > T o t a l < / T o t a l > + 
+         < T o t a l T e x t > T o t a l T e x t < / T o t a l T e x t > + 
+         < U s o C F D I > U s o C F D I < / U s o C F D I > + 
+         < U U I D > U U I D < / U U I D > + 
+         < U U I D R e l a c i o n a d o > U U I D R e l a c i o n a d o < / U U I D R e l a c i o n a d o > + 
+         < V e r s i o n > V e r s i o n < / V e r s i o n > + 
+     < / f a c t u r a s _ T i m b r a d a s > + 
+     < C o m p a n y _ I n f o r m a t i o n > + 
+         < A d d r e s s > A d d r e s s < / A d d r e s s > + 
+         < L u g a r D e E x p e d i c i o n > L u g a r D e E x p e d i c i o n < / L u g a r D e E x p e d i c i o n > + 
+         < N a m e > N a m e < / N a m e > + 
+         < R e g i m e n F i s c a l E m i s o r > R e g i m e n F i s c a l E m i s o r < / R e g i m e n F i s c a l E m i s o r > + 
+         < R F C E m i s o r > R F C E m i s o r < / R F C E m i s o r > + 
+     < / C o m p a n y _ I n f o r m a t i o n > + 
+     < C l i e n t e > + 
+         < a e r o p u e r t o > a e r o p u e r t o < / a e r o p u e r t o > + 
+         < B i l l t o A d d r e s s > B i l l t o A d d r e s s < / B i l l t o A d d r e s s > + 
+         < B i l l t o A d d r e s s 2 > B i l l t o A d d r e s s 2 < / B i l l t o A d d r e s s 2 > + 
+         < B i l l t o C i t y > B i l l t o C i t y < / B i l l t o C i t y > + 
+         < B i l l t o C o u n t y > B i l l t o C o u n t y < / B i l l t o C o u n t y > + 
+         < B i l l t o N a m e > B i l l t o N a m e < / B i l l t o N a m e > + 
+         < B i l l t o P o s t C o d e > B i l l t o P o s t C o d e < / B i l l t o P o s t C o d e > + 
+         < B O L > B O L < / B O L > + 
+         < C F D I _ R e l a t i o n > C F D I _ R e l a t i o n < / C F D I _ R e l a t i o n > + 
+         < F e c h a D e E n t r e g a > F e c h a D e E n t r e g a < / F e c h a D e E n t r e g a > + 
+         < N o T a n q u e > N o T a n q u e < / N o T a n q u e > + 
+         < O r d e r N o > O r d e r N o < / O r d e r N o > + 
+         < O r i g e n D e s t i n o > O r i g e n D e s t i n o < / O r i g e n D e s t i n o > + 
+         < P e r i o d o F a c t > P e r i o d o F a c t < / P e r i o d o F a c t > + 
+         < P r o d u c t o T r a s n p o r t a d o > P r o d u c t o T r a s n p o r t a d o < / P r o d u c t o T r a s n p o r t a d o > + 
+         < R e m i s i o n > R e m i s i o n < / R e m i s i o n > + 
+         < S e l l t o C o u n t r y R e g i o n C o d e > S e l l t o C o u n t r y R e g i o n C o d e < / S e l l t o C o u n t r y R e g i o n C o d e > + 
+         < T a n q u e > T a n q u e < / T a n q u e > + 
+         < U U I D _ R e l a t i o n > U U I D _ R e l a t i o n < / U U I D _ R e l a t i o n > + 
+         < W o r k D e s c r i p t i o n > W o r k D e s c r i p t i o n < / W o r k D e s c r i p t i o n > + 
+     < / C l i e n t e > + 
+     < C o n c e p t o s > + 
+         < B a s e T r a s l a d o > B a s e T r a s l a d o < / B a s e T r a s l a d o > + 
+         < C a n t i d a d > C a n t i d a d < / C a n t i d a d > + 
+         < C l a v e P r o d S e r v > C l a v e P r o d S e r v < / C l a v e P r o d S e r v > + 
+         < C l a v e U n i d a d > C l a v e U n i d a d < / C l a v e U n i d a d > + 
+         < D e s c r i p c i o n C o n c e p t o > D e s c r i p c i o n C o n c e p t o < / D e s c r i p c i o n C o n c e p t o > + 
+         < D e s c u e n t o > D e s c u e n t o < / D e s c u e n t o > + 
+         < F o l i o C o n c e p t o > F o l i o C o n c e p t o < / F o l i o C o n c e p t o > + 
+         < I m p o r t e > I m p o r t e < / I m p o r t e > + 
+         < I m p o r t e T r a s l a d o > I m p o r t e T r a s l a d o < / I m p o r t e T r a s l a d o > + 
+         < I m p u e s t o T r a s l a d o > I m p u e s t o T r a s l a d o < / I m p u e s t o T r a s l a d o > + 
+         < N o I d e n t i f i c a c i o n > N o I d e n t i f i c a c i o n < / N o I d e n t i f i c a c i o n > + 
+         < T a s a O C u o t a T r a s l a d o > T a s a O C u o t a T r a s l a d o < / T a s a O C u o t a T r a s l a d o > + 
+         < T i p o F a c t o r > T i p o F a c t o r < / T i p o F a c t o r > + 
+         < U n i d a d > U n i d a d < / U n i d a d > + 
+         < V a l o r U n i t a r i o > V a l o r U n i t a r i o < / V a l o r U n i t a r i o > + 
+     < / C o n c e p t o s > + 
+     < P e d i m e n t o s T a b l e > + 
+         < D o c u m e n t N o > D o c u m e n t N o < / D o c u m e n t N o > + 
+         < F e c h a D a t e > F e c h a D a t e < / F e c h a D a t e > + 
+         < N o m b r e A d u a n a > N o m b r e A d u a n a < / N o m b r e A d u a n a > + 
+         < P e d i m e n t o > P e d i m e n t o < / P e d i m e n t o > + 
+     < / P e d i m e n t o s T a b l e > + 
+ < / N a v W o r d R e p o r t X m l P a r t > 
+</file>
+
+<file path=customXml/item2.xml><?xml version="1.0" encoding="utf-8"?>
 <b:Sources xmlns:b="http://schemas.openxmlformats.org/officeDocument/2006/bibliography" xmlns="http://schemas.openxmlformats.org/officeDocument/2006/bibliography" SelectedStyle="\APASixthEditionOfficeOnline.xsl" StyleName="APA" Version="6"/>
 </file>
 
-<file path=customXml/item2.xml>��< ? x m l   v e r s i o n = " 1 . 0 "   e n c o d i n g = " u t f - 1 6 " ? > < N a v W o r d R e p o r t X m l P a r t   x m l n s = " u r n : m i c r o s o f t - d y n a m i c s - n a v / r e p o r t s / H G _ R e p o r t e C F D I / 5 0 5 1 6 / " > - 
-     < t e m p o r a l > - 
-         < g e t R e c > g e t R e c < / g e t R e c > - 
-     < / t e m p o r a l > - 
-     < f a c t u r a s _ T i m b r a d a s > - 
-         < C a n t i d a d L e t r a > C a n t i d a d L e t r a < / C a n t i d a d L e t r a > - 
-         < C e r t i f i c a d o C a d e n a > C e r t i f i c a d o C a d e n a < / C e r t i f i c a d o C a d e n a > - 
-         < D e s c r i p c i o n > D e s c r i p c i o n < / D e s c r i p c i o n > - 
-         < D e s c u e n t o T o t a l > D e s c u e n t o T o t a l < / D e s c u e n t o T o t a l > - 
-         < F e c h a > F e c h a < / F e c h a > - 
-         < F e c h a T i m b r a d o > F e c h a T i m b r a d o < / F e c h a T i m b r a d o > - 
-         < F o l i o > F o l i o < / F o l i o > - 
-         < F o r m a D e P a g o > F o r m a D e P a g o < / F o r m a D e P a g o > - 
-         < i d > i d < / i d > - 
-         < I V A > I V A < / I V A > - 
-         < L u g a r d e e x p e d i c i n > L u g a r d e e x p e d i c i n < / L u g a r d e e x p e d i c i n > - 
-         < M e t o d o d e p a g o > M e t o d o d e p a g o < / M e t o d o d e p a g o > - 
-         < M o n e d a > M o n e d a < / M o n e d a > - 
-         < N o C e r t i f i c a d o > N o C e r t i f i c a d o < / N o C e r t i f i c a d o > - 
-         < N o C e r t i f i c a d o S A T > N o C e r t i f i c a d o S A T < / N o C e r t i f i c a d o S A T > - 
-         < N o m b r e > N o m b r e < / N o m b r e > - 
-         < N o m b r e R e c e p t o r > N o m b r e R e c e p t o r < / N o m b r e R e c e p t o r > - 
-         < Q R S t r i n g > Q R S t r i n g < / Q R S t r i n g > - 
-         < R e g i m e n F i s c a l > R e g i m e n F i s c a l < / R e g i m e n F i s c a l > - 
-         < R F C > R F C < / R F C > - 
-         < R F C p r o v e d o r > R F C p r o v e d o r < / R F C p r o v e d o r > - 
-         < R f c R e c e p t o r > R f c R e c e p t o r < / R f c R e c e p t o r > - 
-         < S e l l o D i g i t a l C F D > S e l l o D i g i t a l C F D < / S e l l o D i g i t a l C F D > - 
-         < S e l l o S A T > S e l l o S A T < / S e l l o S A T > - 
-         < S u b t o t a l > S u b t o t a l < / S u b t o t a l > - 
-         < t e m p > t e m p < / t e m p > - 
-         < T i p o C a m b i o > T i p o C a m b i o < / T i p o C a m b i o > - 
-         < t i p o D e C o m p r o b a n t e > t i p o D e C o m p r o b a n t e < / t i p o D e C o m p r o b a n t e > - 
-         < T i p o r e l a c i o n > T i p o r e l a c i o n < / T i p o r e l a c i o n > - 
-         < T o t a l > T o t a l < / T o t a l > - 
-         < T o t a l T e x t > T o t a l T e x t < / T o t a l T e x t > - 
-         < U s o C F D I > U s o C F D I < / U s o C F D I > - 
-         < U U I D > U U I D < / U U I D > - 
-         < U U I D R e l a c i o n a d o > U U I D R e l a c i o n a d o < / U U I D R e l a c i o n a d o > - 
-         < V e r s i o n > V e r s i o n < / V e r s i o n > - 
-     < / f a c t u r a s _ T i m b r a d a s > - 
-     < C o m p a n y _ I n f o r m a t i o n > - 
-         < A d d r e s s > A d d r e s s < / A d d r e s s > - 
-         < L u g a r D e E x p e d i c i o n > L u g a r D e E x p e d i c i o n < / L u g a r D e E x p e d i c i o n > - 
-         < N a m e > N a m e < / N a m e > - 
-         < R e g i m e n F i s c a l E m i s o r > R e g i m e n F i s c a l E m i s o r < / R e g i m e n F i s c a l E m i s o r > - 
-         < R F C E m i s o r > R F C E m i s o r < / R F C E m i s o r > - 
-     < / C o m p a n y _ I n f o r m a t i o n > - 
-     < C l i e n t e > - 
-         < B i l l t o A d d r e s s > B i l l t o A d d r e s s < / B i l l t o A d d r e s s > - 
-         < B i l l t o A d d r e s s 2 > B i l l t o A d d r e s s 2 < / B i l l t o A d d r e s s 2 > - 
-         < B i l l t o C i t y > B i l l t o C i t y < / B i l l t o C i t y > - 
-         < B i l l t o C o u n t y > B i l l t o C o u n t y < / B i l l t o C o u n t y > - 
-         < B i l l t o N a m e > B i l l t o N a m e < / B i l l t o N a m e > - 
-         < B i l l t o P o s t C o d e > B i l l t o P o s t C o d e < / B i l l t o P o s t C o d e > - 
-         < C F D I _ R e l a t i o n > C F D I _ R e l a t i o n < / C F D I _ R e l a t i o n > - 
-         < O r d e r N o > O r d e r N o < / O r d e r N o > - 
-         < S e l l t o C o u n t r y R e g i o n C o d e > S e l l t o C o u n t r y R e g i o n C o d e < / S e l l t o C o u n t r y R e g i o n C o d e > - 
-         < U U I D _ R e l a t i o n > U U I D _ R e l a t i o n < / U U I D _ R e l a t i o n > - 
-     < / C l i e n t e > - 
-     < C o n c e p t o s > - 
-         < B a s e T r a s l a d o > B a s e T r a s l a d o < / B a s e T r a s l a d o > - 
-         < C a n t i d a d > C a n t i d a d < / C a n t i d a d > - 
-         < C l a v e P r o d S e r v > C l a v e P r o d S e r v < / C l a v e P r o d S e r v > - 
-         < C l a v e U n i d a d > C l a v e U n i d a d < / C l a v e U n i d a d > - 
-         < D e s c r i p c i o n C o n c e p t o > D e s c r i p c i o n C o n c e p t o < / D e s c r i p c i o n C o n c e p t o > - 
-         < D e s c u e n t o > D e s c u e n t o < / D e s c u e n t o > - 
-         < F o l i o C o n c e p t o > F o l i o C o n c e p t o < / F o l i o C o n c e p t o > - 
-         < I m p o r t e > I m p o r t e < / I m p o r t e > - 
-         < I m p o r t e T r a s l a d o > I m p o r t e T r a s l a d o < / I m p o r t e T r a s l a d o > - 
-         < I m p u e s t o T r a s l a d o > I m p u e s t o T r a s l a d o < / I m p u e s t o T r a s l a d o > - 
-         < N o I d e n t i f i c a c i o n > N o I d e n t i f i c a c i o n < / N o I d e n t i f i c a c i o n > - 
-         < T a s a O C u o t a T r a s l a d o > T a s a O C u o t a T r a s l a d o < / T a s a O C u o t a T r a s l a d o > - 
-         < T i p o F a c t o r > T i p o F a c t o r < / T i p o F a c t o r > - 
-         < U n i d a d > U n i d a d < / U n i d a d > - 
-         < V a l o r U n i t a r i o > V a l o r U n i t a r i o < / V a l o r U n i t a r i o > - 
-     < / C o n c e p t o s > - 
-     < P e d i m e n t o s T a b l e > - 
-         < D o c u m e n t N o > D o c u m e n t N o < / D o c u m e n t N o > - 
-         < F e c h a D a t e > F e c h a D a t e < / F e c h a D a t e > - 
-         < N o m b r e A d u a n a > N o m b r e A d u a n a < / N o m b r e A d u a n a > - 
-         < P e d i m e n t o > P e d i m e n t o < / P e d i m e n t o > - 
-     < / P e d i m e n t o s T a b l e > - 
- < / N a v W o r d R e p o r t X m l P a r t > 
+<file path=customXml/itemProps1.xml><?xml version="1.0" encoding="utf-8"?>
+<ds:datastoreItem xmlns:ds="http://schemas.openxmlformats.org/officeDocument/2006/customXml" ds:itemID="{8EF8AC63-E5FB-4CC1-8216-28CFD77E3EBC}">
+  <ds:schemaRefs>
+    <ds:schemaRef ds:uri="urn:microsoft-dynamics-nav/reports/HG_ReporteCFDI/50516/"/>
+  </ds:schemaRefs>
+</ds:datastoreItem>
 </file>
 
-<file path=customXml/itemProps1.xml><?xml version="1.0" encoding="utf-8"?>
+<file path=customXml/itemProps2.xml><?xml version="1.0" encoding="utf-8"?>
 <ds:datastoreItem xmlns:ds="http://schemas.openxmlformats.org/officeDocument/2006/customXml" ds:itemID="{045A5487-CFDE-4439-8F57-5EA1C1FC103E}">
   <ds:schemaRefs>
     <ds:schemaRef ds:uri="http://schemas.openxmlformats.org/officeDocument/2006/bibliography"/>
   </ds:schemaRefs>
 </ds:datastoreItem>
-</file>
-
-<file path=customXml/itemProps2.xml><?xml version="1.0" encoding="utf-8"?>
-<ds:datastoreItem xmlns:ds="http://schemas.openxmlformats.org/officeDocument/2006/customXml" ds:itemID="{8EF8AC63-E5FB-4CC1-8216-28CFD77E3EBC}">
-  <ds:schemaRefs>
-    <ds:schemaRef ds:uri="urn:microsoft-dynamics-nav/reports/HG_ReporteCFDI/50516/"/>
-  </ds:schemaRefs>
-</ds:datastoreItem>
 </file>
</xml_diff>